<commit_message>
Added dataset and paper review
</commit_message>
<xml_diff>
--- a/ComputerVisionProjectGroup2.docx
+++ b/ComputerVisionProjectGroup2.docx
@@ -3,18 +3,892 @@
 <w:document xmlns:wpc="http://schemas.microsoft.com/office/word/2010/wordprocessingCanvas" xmlns:cx="http://schemas.microsoft.com/office/drawing/2014/chartex" xmlns:cx1="http://schemas.microsoft.com/office/drawing/2015/9/8/chartex" xmlns:cx2="http://schemas.microsoft.com/office/drawing/2015/10/21/chartex" xmlns:cx3="http://schemas.microsoft.com/office/drawing/2016/5/9/chartex" xmlns:cx4="http://schemas.microsoft.com/office/drawing/2016/5/10/chartex" xmlns:cx5="http://schemas.microsoft.com/office/drawing/2016/5/11/chartex" xmlns:cx6="http://schemas.microsoft.com/office/drawing/2016/5/12/chartex" xmlns:cx7="http://schemas.microsoft.com/office/drawing/2016/5/13/chartex" xmlns:cx8="http://schemas.microsoft.com/office/drawing/2016/5/14/chartex" xmlns:mc="http://schemas.openxmlformats.org/markup-compatibility/2006" xmlns:aink="http://schemas.microsoft.com/office/drawing/2016/ink" xmlns:am3d="http://schemas.microsoft.com/office/drawing/2017/model3d" xmlns:o="urn:schemas-microsoft-com:office:office" xmlns:oel="http://schemas.microsoft.com/office/2019/extlst" xmlns:r="http://schemas.openxmlformats.org/officeDocument/2006/relationships" xmlns:m="http://schemas.openxmlformats.org/officeDocument/2006/math" xmlns:v="urn:schemas-microsoft-com:vml" xmlns:wp14="http://schemas.microsoft.com/office/word/2010/wordprocessingDrawing" xmlns:wp="http://schemas.openxmlformats.org/drawingml/2006/wordprocessingDrawing" xmlns:w10="urn:schemas-microsoft-com:office:word" xmlns:w="http://schemas.openxmlformats.org/wordprocessingml/2006/main" xmlns:w14="http://schemas.microsoft.com/office/word/2010/wordml" xmlns:w15="http://schemas.microsoft.com/office/word/2012/wordml" xmlns:w16cex="http://schemas.microsoft.com/office/word/2018/wordml/cex" xmlns:w16cid="http://schemas.microsoft.com/office/word/2016/wordml/cid" xmlns:w16="http://schemas.microsoft.com/office/word/2018/wordml" xmlns:w16sdtdh="http://schemas.microsoft.com/office/word/2020/wordml/sdtdatahash" xmlns:w16se="http://schemas.microsoft.com/office/word/2015/wordml/symex" xmlns:wpg="http://schemas.microsoft.com/office/word/2010/wordprocessingGroup" xmlns:wpi="http://schemas.microsoft.com/office/word/2010/wordprocessingInk" xmlns:wne="http://schemas.microsoft.com/office/word/2006/wordml" xmlns:wps="http://schemas.microsoft.com/office/word/2010/wordprocessingShape" mc:Ignorable="w14 w15 w16se w16cid w16 w16cex w16sdtdh wp14">
   <w:body>
     <w:p>
+      <w:pPr>
+        <w:rPr>
+          <w:sz w:val="28"/>
+          <w:szCs w:val="28"/>
+          <w:lang w:val="en-US"/>
+        </w:rPr>
+      </w:pPr>
+      <w:r>
+        <w:rPr>
+          <w:sz w:val="28"/>
+          <w:szCs w:val="28"/>
+          <w:lang w:val="en-US"/>
+        </w:rPr>
+        <w:t xml:space="preserve">Works on crowd counting in videos </w:t>
+      </w:r>
+    </w:p>
+    <w:p>
+      <w:pPr>
+        <w:rPr>
+          <w:rFonts w:cstheme="minorHAnsi"/>
+          <w:lang w:val="en-US"/>
+        </w:rPr>
+      </w:pPr>
+      <w:r>
+        <w:rPr>
+          <w:rFonts w:cstheme="minorHAnsi"/>
+          <w:lang w:val="en-US"/>
+        </w:rPr>
+        <w:t>Spatiotemporal Dilated Convolution with Uncertain Matching for Video-based Crowd Estimation Yu-Jen Ma, Hong-Han Shuai, Member, IEEE, and Wen-Huang Cheng, Senior Member, IEEE (2021)</w:t>
+      </w:r>
+    </w:p>
+    <w:p>
+      <w:pPr>
+        <w:rPr>
+          <w:rFonts w:cstheme="minorHAnsi"/>
+          <w:lang w:val="en-US"/>
+        </w:rPr>
+      </w:pPr>
       <w:hyperlink r:id="rId4" w:history="1">
         <w:r>
           <w:rPr>
             <w:rStyle w:val="Hyperlink"/>
+            <w:rFonts w:cstheme="minorHAnsi"/>
+            <w:lang w:val="en-US"/>
           </w:rPr>
-          <w:t>http://www.svcl.ucsd.edu/projects/peoplecnt/index.htm</w:t>
+          <w:t>https://arxiv.org/pdf/2101.12439v1.pdf</w:t>
         </w:r>
       </w:hyperlink>
       <w:r>
+        <w:rPr>
+          <w:rFonts w:cstheme="minorHAnsi"/>
+          <w:lang w:val="en-US"/>
+        </w:rPr>
         <w:t xml:space="preserve"> </w:t>
       </w:r>
     </w:p>
+    <w:p>
+      <w:pPr>
+        <w:rPr>
+          <w:rFonts w:cstheme="minorHAnsi"/>
+          <w:lang w:val="en-US"/>
+        </w:rPr>
+      </w:pPr>
+      <w:r>
+        <w:rPr>
+          <w:rFonts w:cstheme="minorHAnsi"/>
+          <w:lang w:val="en-US"/>
+        </w:rPr>
+        <w:t>LOCALITY-CONSTRAINED SPATIAL TRANSFORMER NETWORK FOR VIDEO CROWD COUNTING Yanyan Fang a ,Biyun Zhan a , Wandi Cai a , Shenghua Gao b , Bo Hu a,</w:t>
+      </w:r>
+      <w:r>
+        <w:rPr>
+          <w:rFonts w:ascii="Cambria Math" w:hAnsi="Cambria Math" w:cs="Cambria Math"/>
+          <w:lang w:val="en-US"/>
+        </w:rPr>
+        <w:t>∗</w:t>
+      </w:r>
+      <w:r>
+        <w:rPr>
+          <w:rFonts w:cstheme="minorHAnsi"/>
+          <w:lang w:val="en-US"/>
+        </w:rPr>
+        <w:t xml:space="preserve"> (2019)</w:t>
+      </w:r>
+    </w:p>
+    <w:p>
+      <w:pPr>
+        <w:rPr>
+          <w:rFonts w:cstheme="minorHAnsi"/>
+          <w:lang w:val="en-US"/>
+        </w:rPr>
+      </w:pPr>
+      <w:hyperlink r:id="rId5" w:history="1">
+        <w:r>
+          <w:rPr>
+            <w:rStyle w:val="Hyperlink"/>
+            <w:rFonts w:cstheme="minorHAnsi"/>
+            <w:lang w:val="en-US"/>
+          </w:rPr>
+          <w:t>https://arxiv.org/pdf/1907.07911v1.pdf</w:t>
+        </w:r>
+      </w:hyperlink>
+      <w:r>
+        <w:rPr>
+          <w:rFonts w:cstheme="minorHAnsi"/>
+          <w:lang w:val="en-US"/>
+        </w:rPr>
+        <w:t xml:space="preserve"> </w:t>
+      </w:r>
+    </w:p>
+    <w:p>
+      <w:pPr>
+        <w:rPr>
+          <w:rFonts w:cstheme="minorHAnsi"/>
+          <w:lang w:val="en-US"/>
+        </w:rPr>
+      </w:pPr>
+      <w:r>
+        <w:rPr>
+          <w:rFonts w:cstheme="minorHAnsi"/>
+          <w:lang w:val="en-US"/>
+        </w:rPr>
+        <w:t>Spatiotemporal Modeling for Crowd Counting in Videos Feng Xiong Xingjian Shi Dit-Yan Yeung Department of Computer Science and Engineering Hong Kong University of Science and Technology (</w:t>
+      </w:r>
+      <w:r>
+        <w:rPr>
+          <w:rFonts w:cstheme="minorHAnsi"/>
+          <w:lang w:val="en-US"/>
+        </w:rPr>
+        <w:t>2017)</w:t>
+      </w:r>
+    </w:p>
+    <w:p>
+      <w:pPr>
+        <w:rPr>
+          <w:rFonts w:cstheme="minorHAnsi"/>
+          <w:lang w:val="en-US"/>
+        </w:rPr>
+      </w:pPr>
+      <w:hyperlink r:id="rId6" w:history="1">
+        <w:r>
+          <w:rPr>
+            <w:rStyle w:val="Hyperlink"/>
+            <w:rFonts w:cstheme="minorHAnsi"/>
+            <w:lang w:val="en-US"/>
+          </w:rPr>
+          <w:t>https://arxiv.org/pdf/1707.07890v1.p</w:t>
+        </w:r>
+        <w:r>
+          <w:rPr>
+            <w:rStyle w:val="Hyperlink"/>
+            <w:rFonts w:cstheme="minorHAnsi"/>
+            <w:lang w:val="en-US"/>
+          </w:rPr>
+          <w:t>d</w:t>
+        </w:r>
+        <w:r>
+          <w:rPr>
+            <w:rStyle w:val="Hyperlink"/>
+            <w:rFonts w:cstheme="minorHAnsi"/>
+            <w:lang w:val="en-US"/>
+          </w:rPr>
+          <w:t>f</w:t>
+        </w:r>
+      </w:hyperlink>
+      <w:r>
+        <w:rPr>
+          <w:rFonts w:cstheme="minorHAnsi"/>
+          <w:lang w:val="en-US"/>
+        </w:rPr>
+        <w:t xml:space="preserve"> </w:t>
+      </w:r>
+    </w:p>
+    <w:p>
+      <w:pPr>
+        <w:rPr>
+          <w:rFonts w:cstheme="minorHAnsi"/>
+          <w:sz w:val="28"/>
+          <w:szCs w:val="28"/>
+          <w:lang w:val="en-US"/>
+        </w:rPr>
+      </w:pPr>
+      <w:r>
+        <w:rPr>
+          <w:rFonts w:cstheme="minorHAnsi"/>
+          <w:sz w:val="28"/>
+          <w:szCs w:val="28"/>
+          <w:lang w:val="en-US"/>
+        </w:rPr>
+        <w:t xml:space="preserve">Comparable work done on pictures </w:t>
+      </w:r>
+    </w:p>
+    <w:p>
+      <w:pPr>
+        <w:rPr>
+          <w:rFonts w:cstheme="minorHAnsi"/>
+          <w:sz w:val="24"/>
+          <w:szCs w:val="24"/>
+          <w:lang w:val="en-US"/>
+        </w:rPr>
+      </w:pPr>
+      <w:r>
+        <w:rPr>
+          <w:rFonts w:cstheme="minorHAnsi"/>
+          <w:sz w:val="24"/>
+          <w:szCs w:val="24"/>
+          <w:lang w:val="en-US"/>
+        </w:rPr>
+        <w:t xml:space="preserve">TBD </w:t>
+      </w:r>
+    </w:p>
+    <w:p>
+      <w:pPr>
+        <w:rPr>
+          <w:rFonts w:cstheme="minorHAnsi"/>
+          <w:sz w:val="28"/>
+          <w:szCs w:val="28"/>
+        </w:rPr>
+      </w:pPr>
+      <w:r>
+        <w:rPr>
+          <w:rFonts w:cstheme="minorHAnsi"/>
+          <w:sz w:val="28"/>
+          <w:szCs w:val="28"/>
+        </w:rPr>
+        <w:t>Avilable datasets</w:t>
+      </w:r>
+    </w:p>
+    <w:tbl>
+      <w:tblPr>
+        <w:tblStyle w:val="Almindeligtabel3"/>
+        <w:tblW w:w="0" w:type="auto"/>
+        <w:tblLook w:val="04A0" w:firstRow="1" w:lastRow="0" w:firstColumn="1" w:lastColumn="0" w:noHBand="0" w:noVBand="1"/>
+      </w:tblPr>
+      <w:tblGrid>
+        <w:gridCol w:w="1694"/>
+        <w:gridCol w:w="1386"/>
+        <w:gridCol w:w="1654"/>
+        <w:gridCol w:w="1387"/>
+        <w:gridCol w:w="1156"/>
+        <w:gridCol w:w="963"/>
+        <w:gridCol w:w="1398"/>
+      </w:tblGrid>
+      <w:tr>
+        <w:trPr>
+          <w:cnfStyle w:val="100000000000" w:firstRow="1" w:lastRow="0" w:firstColumn="0" w:lastColumn="0" w:oddVBand="0" w:evenVBand="0" w:oddHBand="0" w:evenHBand="0" w:firstRowFirstColumn="0" w:firstRowLastColumn="0" w:lastRowFirstColumn="0" w:lastRowLastColumn="0"/>
+        </w:trPr>
+        <w:tc>
+          <w:tcPr>
+            <w:cnfStyle w:val="001000000100" w:firstRow="0" w:lastRow="0" w:firstColumn="1" w:lastColumn="0" w:oddVBand="0" w:evenVBand="0" w:oddHBand="0" w:evenHBand="0" w:firstRowFirstColumn="1" w:firstRowLastColumn="0" w:lastRowFirstColumn="0" w:lastRowLastColumn="0"/>
+            <w:tcW w:w="1694" w:type="dxa"/>
+          </w:tcPr>
+          <w:p>
+            <w:pPr>
+              <w:rPr>
+                <w:rFonts w:cstheme="minorHAnsi"/>
+              </w:rPr>
+            </w:pPr>
+            <w:r>
+              <w:rPr>
+                <w:rFonts w:cstheme="minorHAnsi"/>
+              </w:rPr>
+              <w:t>Dataset</w:t>
+            </w:r>
+          </w:p>
+        </w:tc>
+        <w:tc>
+          <w:tcPr>
+            <w:tcW w:w="1386" w:type="dxa"/>
+          </w:tcPr>
+          <w:p>
+            <w:pPr>
+              <w:cnfStyle w:val="100000000000" w:firstRow="1" w:lastRow="0" w:firstColumn="0" w:lastColumn="0" w:oddVBand="0" w:evenVBand="0" w:oddHBand="0" w:evenHBand="0" w:firstRowFirstColumn="0" w:firstRowLastColumn="0" w:lastRowFirstColumn="0" w:lastRowLastColumn="0"/>
+              <w:rPr>
+                <w:rFonts w:cstheme="minorHAnsi"/>
+              </w:rPr>
+            </w:pPr>
+            <w:r>
+              <w:rPr>
+                <w:rFonts w:cstheme="minorHAnsi"/>
+              </w:rPr>
+              <w:t>Total Annotated frames</w:t>
+            </w:r>
+          </w:p>
+        </w:tc>
+        <w:tc>
+          <w:tcPr>
+            <w:tcW w:w="1654" w:type="dxa"/>
+          </w:tcPr>
+          <w:p>
+            <w:pPr>
+              <w:cnfStyle w:val="100000000000" w:firstRow="1" w:lastRow="0" w:firstColumn="0" w:lastColumn="0" w:oddVBand="0" w:evenVBand="0" w:oddHBand="0" w:evenHBand="0" w:firstRowFirstColumn="0" w:firstRowLastColumn="0" w:lastRowFirstColumn="0" w:lastRowLastColumn="0"/>
+              <w:rPr>
+                <w:rFonts w:cstheme="minorHAnsi"/>
+              </w:rPr>
+            </w:pPr>
+            <w:r>
+              <w:rPr>
+                <w:rFonts w:cstheme="minorHAnsi"/>
+              </w:rPr>
+              <w:t>Training/Test</w:t>
+            </w:r>
+            <w:r>
+              <w:rPr>
+                <w:rFonts w:cstheme="minorHAnsi"/>
+              </w:rPr>
+              <w:br/>
+              <w:t>frames</w:t>
+            </w:r>
+          </w:p>
+        </w:tc>
+        <w:tc>
+          <w:tcPr>
+            <w:tcW w:w="1387" w:type="dxa"/>
+          </w:tcPr>
+          <w:p>
+            <w:pPr>
+              <w:cnfStyle w:val="100000000000" w:firstRow="1" w:lastRow="0" w:firstColumn="0" w:lastColumn="0" w:oddVBand="0" w:evenVBand="0" w:oddHBand="0" w:evenHBand="0" w:firstRowFirstColumn="0" w:firstRowLastColumn="0" w:lastRowFirstColumn="0" w:lastRowLastColumn="0"/>
+              <w:rPr>
+                <w:rFonts w:cstheme="minorHAnsi"/>
+              </w:rPr>
+            </w:pPr>
+            <w:r>
+              <w:rPr>
+                <w:rFonts w:cstheme="minorHAnsi"/>
+              </w:rPr>
+              <w:t>Total Annotated pedestrian</w:t>
+            </w:r>
+          </w:p>
+        </w:tc>
+        <w:tc>
+          <w:tcPr>
+            <w:tcW w:w="1156" w:type="dxa"/>
+          </w:tcPr>
+          <w:p>
+            <w:pPr>
+              <w:cnfStyle w:val="100000000000" w:firstRow="1" w:lastRow="0" w:firstColumn="0" w:lastColumn="0" w:oddVBand="0" w:evenVBand="0" w:oddHBand="0" w:evenHBand="0" w:firstRowFirstColumn="0" w:firstRowLastColumn="0" w:lastRowFirstColumn="0" w:lastRowLastColumn="0"/>
+              <w:rPr>
+                <w:rFonts w:cstheme="minorHAnsi"/>
+              </w:rPr>
+            </w:pPr>
+            <w:r>
+              <w:rPr>
+                <w:rFonts w:cstheme="minorHAnsi"/>
+              </w:rPr>
+              <w:t>Average pr frame</w:t>
+            </w:r>
+          </w:p>
+        </w:tc>
+        <w:tc>
+          <w:tcPr>
+            <w:tcW w:w="963" w:type="dxa"/>
+          </w:tcPr>
+          <w:p>
+            <w:pPr>
+              <w:cnfStyle w:val="100000000000" w:firstRow="1" w:lastRow="0" w:firstColumn="0" w:lastColumn="0" w:oddVBand="0" w:evenVBand="0" w:oddHBand="0" w:evenHBand="0" w:firstRowFirstColumn="0" w:firstRowLastColumn="0" w:lastRowFirstColumn="0" w:lastRowLastColumn="0"/>
+              <w:rPr>
+                <w:rFonts w:cstheme="minorHAnsi"/>
+              </w:rPr>
+            </w:pPr>
+            <w:r>
+              <w:rPr>
+                <w:rFonts w:cstheme="minorHAnsi"/>
+              </w:rPr>
+              <w:t>Color</w:t>
+            </w:r>
+          </w:p>
+        </w:tc>
+        <w:tc>
+          <w:tcPr>
+            <w:tcW w:w="1398" w:type="dxa"/>
+          </w:tcPr>
+          <w:p>
+            <w:pPr>
+              <w:cnfStyle w:val="100000000000" w:firstRow="1" w:lastRow="0" w:firstColumn="0" w:lastColumn="0" w:oddVBand="0" w:evenVBand="0" w:oddHBand="0" w:evenHBand="0" w:firstRowFirstColumn="0" w:firstRowLastColumn="0" w:lastRowFirstColumn="0" w:lastRowLastColumn="0"/>
+              <w:rPr>
+                <w:rFonts w:cstheme="minorHAnsi"/>
+              </w:rPr>
+            </w:pPr>
+            <w:r>
+              <w:rPr>
+                <w:rFonts w:cstheme="minorHAnsi"/>
+              </w:rPr>
+              <w:t>Resolution</w:t>
+            </w:r>
+          </w:p>
+        </w:tc>
+      </w:tr>
+      <w:tr>
+        <w:trPr>
+          <w:cnfStyle w:val="000000100000" w:firstRow="0" w:lastRow="0" w:firstColumn="0" w:lastColumn="0" w:oddVBand="0" w:evenVBand="0" w:oddHBand="1" w:evenHBand="0" w:firstRowFirstColumn="0" w:firstRowLastColumn="0" w:lastRowFirstColumn="0" w:lastRowLastColumn="0"/>
+        </w:trPr>
+        <w:tc>
+          <w:tcPr>
+            <w:cnfStyle w:val="001000000000" w:firstRow="0" w:lastRow="0" w:firstColumn="1" w:lastColumn="0" w:oddVBand="0" w:evenVBand="0" w:oddHBand="0" w:evenHBand="0" w:firstRowFirstColumn="0" w:firstRowLastColumn="0" w:lastRowFirstColumn="0" w:lastRowLastColumn="0"/>
+            <w:tcW w:w="1694" w:type="dxa"/>
+          </w:tcPr>
+          <w:p>
+            <w:pPr>
+              <w:rPr>
+                <w:rFonts w:cstheme="minorHAnsi"/>
+              </w:rPr>
+            </w:pPr>
+            <w:r>
+              <w:rPr>
+                <w:rFonts w:cstheme="minorHAnsi"/>
+              </w:rPr>
+              <w:t>UCSD</w:t>
+            </w:r>
+          </w:p>
+        </w:tc>
+        <w:tc>
+          <w:tcPr>
+            <w:tcW w:w="1386" w:type="dxa"/>
+          </w:tcPr>
+          <w:p>
+            <w:pPr>
+              <w:cnfStyle w:val="000000100000" w:firstRow="0" w:lastRow="0" w:firstColumn="0" w:lastColumn="0" w:oddVBand="0" w:evenVBand="0" w:oddHBand="1" w:evenHBand="0" w:firstRowFirstColumn="0" w:firstRowLastColumn="0" w:lastRowFirstColumn="0" w:lastRowLastColumn="0"/>
+              <w:rPr>
+                <w:rFonts w:cstheme="minorHAnsi"/>
+              </w:rPr>
+            </w:pPr>
+            <w:r>
+              <w:rPr>
+                <w:rFonts w:cstheme="minorHAnsi"/>
+              </w:rPr>
+              <w:t>2000</w:t>
+            </w:r>
+          </w:p>
+        </w:tc>
+        <w:tc>
+          <w:tcPr>
+            <w:tcW w:w="1654" w:type="dxa"/>
+          </w:tcPr>
+          <w:p>
+            <w:pPr>
+              <w:cnfStyle w:val="000000100000" w:firstRow="0" w:lastRow="0" w:firstColumn="0" w:lastColumn="0" w:oddVBand="0" w:evenVBand="0" w:oddHBand="1" w:evenHBand="0" w:firstRowFirstColumn="0" w:firstRowLastColumn="0" w:lastRowFirstColumn="0" w:lastRowLastColumn="0"/>
+              <w:rPr>
+                <w:rFonts w:cstheme="minorHAnsi"/>
+              </w:rPr>
+            </w:pPr>
+            <w:r>
+              <w:rPr>
+                <w:rFonts w:cstheme="minorHAnsi"/>
+              </w:rPr>
+              <w:t>800/1200</w:t>
+            </w:r>
+          </w:p>
+        </w:tc>
+        <w:tc>
+          <w:tcPr>
+            <w:tcW w:w="1387" w:type="dxa"/>
+          </w:tcPr>
+          <w:p>
+            <w:pPr>
+              <w:cnfStyle w:val="000000100000" w:firstRow="0" w:lastRow="0" w:firstColumn="0" w:lastColumn="0" w:oddVBand="0" w:evenVBand="0" w:oddHBand="1" w:evenHBand="0" w:firstRowFirstColumn="0" w:firstRowLastColumn="0" w:lastRowFirstColumn="0" w:lastRowLastColumn="0"/>
+              <w:rPr>
+                <w:rFonts w:cstheme="minorHAnsi"/>
+              </w:rPr>
+            </w:pPr>
+            <w:r>
+              <w:rPr>
+                <w:rFonts w:cstheme="minorHAnsi"/>
+              </w:rPr>
+              <w:t>49885</w:t>
+            </w:r>
+          </w:p>
+        </w:tc>
+        <w:tc>
+          <w:tcPr>
+            <w:tcW w:w="1156" w:type="dxa"/>
+          </w:tcPr>
+          <w:p>
+            <w:pPr>
+              <w:cnfStyle w:val="000000100000" w:firstRow="0" w:lastRow="0" w:firstColumn="0" w:lastColumn="0" w:oddVBand="0" w:evenVBand="0" w:oddHBand="1" w:evenHBand="0" w:firstRowFirstColumn="0" w:firstRowLastColumn="0" w:lastRowFirstColumn="0" w:lastRowLastColumn="0"/>
+              <w:rPr>
+                <w:rFonts w:cstheme="minorHAnsi"/>
+              </w:rPr>
+            </w:pPr>
+            <w:r>
+              <w:rPr>
+                <w:rFonts w:cstheme="minorHAnsi"/>
+              </w:rPr>
+              <w:t>24.9</w:t>
+            </w:r>
+          </w:p>
+        </w:tc>
+        <w:tc>
+          <w:tcPr>
+            <w:tcW w:w="963" w:type="dxa"/>
+          </w:tcPr>
+          <w:p>
+            <w:pPr>
+              <w:cnfStyle w:val="000000100000" w:firstRow="0" w:lastRow="0" w:firstColumn="0" w:lastColumn="0" w:oddVBand="0" w:evenVBand="0" w:oddHBand="1" w:evenHBand="0" w:firstRowFirstColumn="0" w:firstRowLastColumn="0" w:lastRowFirstColumn="0" w:lastRowLastColumn="0"/>
+              <w:rPr>
+                <w:rFonts w:cstheme="minorHAnsi"/>
+              </w:rPr>
+            </w:pPr>
+            <w:r>
+              <w:rPr>
+                <w:rFonts w:cstheme="minorHAnsi"/>
+              </w:rPr>
+              <w:t>Grey</w:t>
+            </w:r>
+          </w:p>
+        </w:tc>
+        <w:tc>
+          <w:tcPr>
+            <w:tcW w:w="1398" w:type="dxa"/>
+          </w:tcPr>
+          <w:p>
+            <w:pPr>
+              <w:cnfStyle w:val="000000100000" w:firstRow="0" w:lastRow="0" w:firstColumn="0" w:lastColumn="0" w:oddVBand="0" w:evenVBand="0" w:oddHBand="1" w:evenHBand="0" w:firstRowFirstColumn="0" w:firstRowLastColumn="0" w:lastRowFirstColumn="0" w:lastRowLastColumn="0"/>
+              <w:rPr>
+                <w:rFonts w:cstheme="minorHAnsi"/>
+              </w:rPr>
+            </w:pPr>
+            <w:r>
+              <w:rPr>
+                <w:rFonts w:cstheme="minorHAnsi"/>
+              </w:rPr>
+              <w:t>158 x 238</w:t>
+            </w:r>
+          </w:p>
+        </w:tc>
+      </w:tr>
+      <w:tr>
+        <w:tc>
+          <w:tcPr>
+            <w:cnfStyle w:val="001000000000" w:firstRow="0" w:lastRow="0" w:firstColumn="1" w:lastColumn="0" w:oddVBand="0" w:evenVBand="0" w:oddHBand="0" w:evenHBand="0" w:firstRowFirstColumn="0" w:firstRowLastColumn="0" w:lastRowFirstColumn="0" w:lastRowLastColumn="0"/>
+            <w:tcW w:w="1694" w:type="dxa"/>
+          </w:tcPr>
+          <w:p>
+            <w:pPr>
+              <w:rPr>
+                <w:rFonts w:cstheme="minorHAnsi"/>
+              </w:rPr>
+            </w:pPr>
+            <w:r>
+              <w:rPr>
+                <w:rFonts w:cstheme="minorHAnsi"/>
+              </w:rPr>
+              <w:t>MALL</w:t>
+            </w:r>
+          </w:p>
+        </w:tc>
+        <w:tc>
+          <w:tcPr>
+            <w:tcW w:w="1386" w:type="dxa"/>
+          </w:tcPr>
+          <w:p>
+            <w:pPr>
+              <w:cnfStyle w:val="000000000000" w:firstRow="0" w:lastRow="0" w:firstColumn="0" w:lastColumn="0" w:oddVBand="0" w:evenVBand="0" w:oddHBand="0" w:evenHBand="0" w:firstRowFirstColumn="0" w:firstRowLastColumn="0" w:lastRowFirstColumn="0" w:lastRowLastColumn="0"/>
+              <w:rPr>
+                <w:rFonts w:cstheme="minorHAnsi"/>
+              </w:rPr>
+            </w:pPr>
+            <w:r>
+              <w:rPr>
+                <w:rFonts w:cstheme="minorHAnsi"/>
+              </w:rPr>
+              <w:t>2000</w:t>
+            </w:r>
+          </w:p>
+        </w:tc>
+        <w:tc>
+          <w:tcPr>
+            <w:tcW w:w="1654" w:type="dxa"/>
+          </w:tcPr>
+          <w:p>
+            <w:pPr>
+              <w:cnfStyle w:val="000000000000" w:firstRow="0" w:lastRow="0" w:firstColumn="0" w:lastColumn="0" w:oddVBand="0" w:evenVBand="0" w:oddHBand="0" w:evenHBand="0" w:firstRowFirstColumn="0" w:firstRowLastColumn="0" w:lastRowFirstColumn="0" w:lastRowLastColumn="0"/>
+              <w:rPr>
+                <w:rFonts w:cstheme="minorHAnsi"/>
+              </w:rPr>
+            </w:pPr>
+            <w:r>
+              <w:rPr>
+                <w:rFonts w:cstheme="minorHAnsi"/>
+              </w:rPr>
+              <w:t>800/1200</w:t>
+            </w:r>
+          </w:p>
+        </w:tc>
+        <w:tc>
+          <w:tcPr>
+            <w:tcW w:w="1387" w:type="dxa"/>
+          </w:tcPr>
+          <w:p>
+            <w:pPr>
+              <w:cnfStyle w:val="000000000000" w:firstRow="0" w:lastRow="0" w:firstColumn="0" w:lastColumn="0" w:oddVBand="0" w:evenVBand="0" w:oddHBand="0" w:evenHBand="0" w:firstRowFirstColumn="0" w:firstRowLastColumn="0" w:lastRowFirstColumn="0" w:lastRowLastColumn="0"/>
+              <w:rPr>
+                <w:rFonts w:cstheme="minorHAnsi"/>
+              </w:rPr>
+            </w:pPr>
+            <w:r>
+              <w:rPr>
+                <w:rFonts w:cstheme="minorHAnsi"/>
+              </w:rPr>
+              <w:t>62315</w:t>
+            </w:r>
+          </w:p>
+        </w:tc>
+        <w:tc>
+          <w:tcPr>
+            <w:tcW w:w="1156" w:type="dxa"/>
+          </w:tcPr>
+          <w:p>
+            <w:pPr>
+              <w:cnfStyle w:val="000000000000" w:firstRow="0" w:lastRow="0" w:firstColumn="0" w:lastColumn="0" w:oddVBand="0" w:evenVBand="0" w:oddHBand="0" w:evenHBand="0" w:firstRowFirstColumn="0" w:firstRowLastColumn="0" w:lastRowFirstColumn="0" w:lastRowLastColumn="0"/>
+              <w:rPr>
+                <w:rFonts w:cstheme="minorHAnsi"/>
+              </w:rPr>
+            </w:pPr>
+            <w:r>
+              <w:rPr>
+                <w:rFonts w:cstheme="minorHAnsi"/>
+              </w:rPr>
+              <w:t>31.2</w:t>
+            </w:r>
+          </w:p>
+        </w:tc>
+        <w:tc>
+          <w:tcPr>
+            <w:tcW w:w="963" w:type="dxa"/>
+          </w:tcPr>
+          <w:p>
+            <w:pPr>
+              <w:cnfStyle w:val="000000000000" w:firstRow="0" w:lastRow="0" w:firstColumn="0" w:lastColumn="0" w:oddVBand="0" w:evenVBand="0" w:oddHBand="0" w:evenHBand="0" w:firstRowFirstColumn="0" w:firstRowLastColumn="0" w:lastRowFirstColumn="0" w:lastRowLastColumn="0"/>
+              <w:rPr>
+                <w:rFonts w:cstheme="minorHAnsi"/>
+              </w:rPr>
+            </w:pPr>
+            <w:r>
+              <w:rPr>
+                <w:rFonts w:cstheme="minorHAnsi"/>
+              </w:rPr>
+              <w:t>RGB</w:t>
+            </w:r>
+          </w:p>
+        </w:tc>
+        <w:tc>
+          <w:tcPr>
+            <w:tcW w:w="1398" w:type="dxa"/>
+          </w:tcPr>
+          <w:p>
+            <w:pPr>
+              <w:cnfStyle w:val="000000000000" w:firstRow="0" w:lastRow="0" w:firstColumn="0" w:lastColumn="0" w:oddVBand="0" w:evenVBand="0" w:oddHBand="0" w:evenHBand="0" w:firstRowFirstColumn="0" w:firstRowLastColumn="0" w:lastRowFirstColumn="0" w:lastRowLastColumn="0"/>
+              <w:rPr>
+                <w:rFonts w:cstheme="minorHAnsi"/>
+              </w:rPr>
+            </w:pPr>
+            <w:r>
+              <w:rPr>
+                <w:rFonts w:cstheme="minorHAnsi"/>
+              </w:rPr>
+              <w:t>640 x 480</w:t>
+            </w:r>
+          </w:p>
+        </w:tc>
+      </w:tr>
+      <w:tr>
+        <w:trPr>
+          <w:cnfStyle w:val="000000100000" w:firstRow="0" w:lastRow="0" w:firstColumn="0" w:lastColumn="0" w:oddVBand="0" w:evenVBand="0" w:oddHBand="1" w:evenHBand="0" w:firstRowFirstColumn="0" w:firstRowLastColumn="0" w:lastRowFirstColumn="0" w:lastRowLastColumn="0"/>
+        </w:trPr>
+        <w:tc>
+          <w:tcPr>
+            <w:cnfStyle w:val="001000000000" w:firstRow="0" w:lastRow="0" w:firstColumn="1" w:lastColumn="0" w:oddVBand="0" w:evenVBand="0" w:oddHBand="0" w:evenHBand="0" w:firstRowFirstColumn="0" w:firstRowLastColumn="0" w:lastRowFirstColumn="0" w:lastRowLastColumn="0"/>
+            <w:tcW w:w="1694" w:type="dxa"/>
+          </w:tcPr>
+          <w:p>
+            <w:pPr>
+              <w:rPr>
+                <w:rFonts w:cstheme="minorHAnsi"/>
+              </w:rPr>
+            </w:pPr>
+            <w:r>
+              <w:rPr>
+                <w:rFonts w:cstheme="minorHAnsi"/>
+              </w:rPr>
+              <w:t>Worldexpo’10</w:t>
+            </w:r>
+          </w:p>
+        </w:tc>
+        <w:tc>
+          <w:tcPr>
+            <w:tcW w:w="1386" w:type="dxa"/>
+          </w:tcPr>
+          <w:p>
+            <w:pPr>
+              <w:cnfStyle w:val="000000100000" w:firstRow="0" w:lastRow="0" w:firstColumn="0" w:lastColumn="0" w:oddVBand="0" w:evenVBand="0" w:oddHBand="1" w:evenHBand="0" w:firstRowFirstColumn="0" w:firstRowLastColumn="0" w:lastRowFirstColumn="0" w:lastRowLastColumn="0"/>
+              <w:rPr>
+                <w:rFonts w:cstheme="minorHAnsi"/>
+              </w:rPr>
+            </w:pPr>
+            <w:r>
+              <w:rPr>
+                <w:rFonts w:cstheme="minorHAnsi"/>
+              </w:rPr>
+              <w:t>3980</w:t>
+            </w:r>
+          </w:p>
+        </w:tc>
+        <w:tc>
+          <w:tcPr>
+            <w:tcW w:w="1654" w:type="dxa"/>
+          </w:tcPr>
+          <w:p>
+            <w:pPr>
+              <w:cnfStyle w:val="000000100000" w:firstRow="0" w:lastRow="0" w:firstColumn="0" w:lastColumn="0" w:oddVBand="0" w:evenVBand="0" w:oddHBand="1" w:evenHBand="0" w:firstRowFirstColumn="0" w:firstRowLastColumn="0" w:lastRowFirstColumn="0" w:lastRowLastColumn="0"/>
+              <w:rPr>
+                <w:rFonts w:cstheme="minorHAnsi"/>
+              </w:rPr>
+            </w:pPr>
+            <w:r>
+              <w:rPr>
+                <w:rFonts w:cstheme="minorHAnsi"/>
+              </w:rPr>
+              <w:t>3380/600</w:t>
+            </w:r>
+          </w:p>
+        </w:tc>
+        <w:tc>
+          <w:tcPr>
+            <w:tcW w:w="1387" w:type="dxa"/>
+          </w:tcPr>
+          <w:p>
+            <w:pPr>
+              <w:cnfStyle w:val="000000100000" w:firstRow="0" w:lastRow="0" w:firstColumn="0" w:lastColumn="0" w:oddVBand="0" w:evenVBand="0" w:oddHBand="1" w:evenHBand="0" w:firstRowFirstColumn="0" w:firstRowLastColumn="0" w:lastRowFirstColumn="0" w:lastRowLastColumn="0"/>
+              <w:rPr>
+                <w:rFonts w:cstheme="minorHAnsi"/>
+              </w:rPr>
+            </w:pPr>
+            <w:r>
+              <w:rPr>
+                <w:rFonts w:cstheme="minorHAnsi"/>
+              </w:rPr>
+              <w:t>199923</w:t>
+            </w:r>
+          </w:p>
+        </w:tc>
+        <w:tc>
+          <w:tcPr>
+            <w:tcW w:w="1156" w:type="dxa"/>
+          </w:tcPr>
+          <w:p>
+            <w:pPr>
+              <w:cnfStyle w:val="000000100000" w:firstRow="0" w:lastRow="0" w:firstColumn="0" w:lastColumn="0" w:oddVBand="0" w:evenVBand="0" w:oddHBand="1" w:evenHBand="0" w:firstRowFirstColumn="0" w:firstRowLastColumn="0" w:lastRowFirstColumn="0" w:lastRowLastColumn="0"/>
+              <w:rPr>
+                <w:rFonts w:cstheme="minorHAnsi"/>
+              </w:rPr>
+            </w:pPr>
+            <w:r>
+              <w:rPr>
+                <w:rFonts w:cstheme="minorHAnsi"/>
+              </w:rPr>
+              <w:t>50.2</w:t>
+            </w:r>
+          </w:p>
+        </w:tc>
+        <w:tc>
+          <w:tcPr>
+            <w:tcW w:w="963" w:type="dxa"/>
+          </w:tcPr>
+          <w:p>
+            <w:pPr>
+              <w:cnfStyle w:val="000000100000" w:firstRow="0" w:lastRow="0" w:firstColumn="0" w:lastColumn="0" w:oddVBand="0" w:evenVBand="0" w:oddHBand="1" w:evenHBand="0" w:firstRowFirstColumn="0" w:firstRowLastColumn="0" w:lastRowFirstColumn="0" w:lastRowLastColumn="0"/>
+              <w:rPr>
+                <w:rFonts w:cstheme="minorHAnsi"/>
+              </w:rPr>
+            </w:pPr>
+            <w:r>
+              <w:rPr>
+                <w:rFonts w:cstheme="minorHAnsi"/>
+              </w:rPr>
+              <w:t>RGB</w:t>
+            </w:r>
+          </w:p>
+        </w:tc>
+        <w:tc>
+          <w:tcPr>
+            <w:tcW w:w="1398" w:type="dxa"/>
+          </w:tcPr>
+          <w:p>
+            <w:pPr>
+              <w:cnfStyle w:val="000000100000" w:firstRow="0" w:lastRow="0" w:firstColumn="0" w:lastColumn="0" w:oddVBand="0" w:evenVBand="0" w:oddHBand="1" w:evenHBand="0" w:firstRowFirstColumn="0" w:firstRowLastColumn="0" w:lastRowFirstColumn="0" w:lastRowLastColumn="0"/>
+              <w:rPr>
+                <w:rFonts w:cstheme="minorHAnsi"/>
+              </w:rPr>
+            </w:pPr>
+            <w:r>
+              <w:rPr>
+                <w:rFonts w:cstheme="minorHAnsi"/>
+              </w:rPr>
+              <w:t>576 x 720</w:t>
+            </w:r>
+          </w:p>
+        </w:tc>
+      </w:tr>
+    </w:tbl>
+    <w:p>
+      <w:pPr>
+        <w:rPr>
+          <w:rFonts w:cstheme="minorHAnsi"/>
+          <w:sz w:val="28"/>
+          <w:szCs w:val="28"/>
+        </w:rPr>
+      </w:pPr>
+    </w:p>
+    <w:p>
+      <w:pPr>
+        <w:rPr>
+          <w:rFonts w:cstheme="minorHAnsi"/>
+          <w:sz w:val="28"/>
+          <w:szCs w:val="28"/>
+          <w:lang w:val="en-US"/>
+        </w:rPr>
+      </w:pPr>
+      <w:r>
+        <w:rPr>
+          <w:rFonts w:cstheme="minorHAnsi"/>
+          <w:sz w:val="28"/>
+          <w:szCs w:val="28"/>
+          <w:lang w:val="en-US"/>
+        </w:rPr>
+        <w:t>Evaluation Metrics</w:t>
+      </w:r>
+    </w:p>
+    <w:p>
+      <w:pPr>
+        <w:rPr>
+          <w:rFonts w:cstheme="minorHAnsi"/>
+          <w:sz w:val="24"/>
+          <w:szCs w:val="24"/>
+          <w:lang w:val="en-US"/>
+        </w:rPr>
+      </w:pPr>
+      <w:r>
+        <w:rPr>
+          <w:rFonts w:cstheme="minorHAnsi"/>
+          <w:sz w:val="24"/>
+          <w:szCs w:val="24"/>
+          <w:lang w:val="en-US"/>
+        </w:rPr>
+        <w:t>MAE (m</w:t>
+      </w:r>
+      <w:r>
+        <w:rPr>
+          <w:rFonts w:cstheme="minorHAnsi"/>
+          <w:sz w:val="24"/>
+          <w:szCs w:val="24"/>
+          <w:lang w:val="en-US"/>
+        </w:rPr>
+        <w:t>ean absolute error)</w:t>
+      </w:r>
+    </w:p>
+    <w:p>
+      <w:pPr>
+        <w:rPr>
+          <w:rFonts w:cstheme="minorHAnsi"/>
+          <w:sz w:val="24"/>
+          <w:szCs w:val="24"/>
+          <w:lang w:val="en-US"/>
+        </w:rPr>
+      </w:pPr>
+      <w:r>
+        <w:rPr>
+          <w:rFonts w:cstheme="minorHAnsi"/>
+          <w:sz w:val="24"/>
+          <w:szCs w:val="24"/>
+          <w:lang w:val="en-US"/>
+        </w:rPr>
+        <w:t>MSE</w:t>
+      </w:r>
+      <w:r>
+        <w:rPr>
+          <w:rFonts w:cstheme="minorHAnsi"/>
+          <w:sz w:val="24"/>
+          <w:szCs w:val="24"/>
+          <w:lang w:val="en-US"/>
+        </w:rPr>
+        <w:t xml:space="preserve"> (mean squared error)</w:t>
+      </w:r>
+    </w:p>
+    <w:p/>
+    <w:p/>
     <w:sectPr>
       <w:pgSz w:w="11906" w:h="16838"/>
       <w:pgMar w:top="1701" w:right="1134" w:bottom="1701" w:left="1134" w:header="708" w:footer="708" w:gutter="0"/>
@@ -148,6 +1022,7 @@
     <w:lsdException w:name="HTML Sample" w:semiHidden="1" w:unhideWhenUsed="1"/>
     <w:lsdException w:name="HTML Typewriter" w:semiHidden="1" w:unhideWhenUsed="1"/>
     <w:lsdException w:name="HTML Variable" w:semiHidden="1" w:unhideWhenUsed="1"/>
+    <w:lsdException w:name="Normal Table" w:semiHidden="1" w:unhideWhenUsed="1"/>
     <w:lsdException w:name="annotation subject" w:semiHidden="1" w:unhideWhenUsed="1"/>
     <w:lsdException w:name="No List" w:semiHidden="1" w:unhideWhenUsed="1"/>
     <w:lsdException w:name="Outline List 1" w:semiHidden="1" w:unhideWhenUsed="1"/>
@@ -194,8 +1069,10 @@
     <w:lsdException w:name="Table Subtle 2" w:semiHidden="1" w:unhideWhenUsed="1"/>
     <w:lsdException w:name="Table Web 1" w:semiHidden="1" w:unhideWhenUsed="1"/>
     <w:lsdException w:name="Table Web 2" w:semiHidden="1" w:unhideWhenUsed="1"/>
+    <w:lsdException w:name="Table Web 3" w:semiHidden="1" w:unhideWhenUsed="1"/>
     <w:lsdException w:name="Balloon Text" w:semiHidden="1" w:unhideWhenUsed="1"/>
     <w:lsdException w:name="Table Grid" w:uiPriority="39"/>
+    <w:lsdException w:name="Table Theme" w:semiHidden="1" w:unhideWhenUsed="1"/>
     <w:lsdException w:name="Placeholder Text" w:semiHidden="1"/>
     <w:lsdException w:name="No Spacing" w:uiPriority="1" w:qFormat="1"/>
     <w:lsdException w:name="Light Shading" w:uiPriority="60"/>
@@ -420,6 +1297,7 @@
   <w:style w:type="paragraph" w:default="1" w:styleId="Normal">
     <w:name w:val="Normal"/>
     <w:qFormat/>
+    <w:rsid w:val="008B6499"/>
   </w:style>
   <w:style w:type="character" w:default="1" w:styleId="Standardskrifttypeiafsnit">
     <w:name w:val="Default Paragraph Font"/>
@@ -470,6 +1348,111 @@
       <w:color w:val="605E5C"/>
       <w:shd w:val="clear" w:color="auto" w:fill="E1DFDD"/>
     </w:rPr>
+  </w:style>
+  <w:style w:type="character" w:styleId="BesgtLink">
+    <w:name w:val="FollowedHyperlink"/>
+    <w:basedOn w:val="Standardskrifttypeiafsnit"/>
+    <w:uiPriority w:val="99"/>
+    <w:semiHidden/>
+    <w:unhideWhenUsed/>
+    <w:rsid w:val="00D02854"/>
+    <w:rPr>
+      <w:color w:val="954F72" w:themeColor="followedHyperlink"/>
+      <w:u w:val="single"/>
+    </w:rPr>
+  </w:style>
+  <w:style w:type="table" w:styleId="Almindeligtabel3">
+    <w:name w:val="Plain Table 3"/>
+    <w:basedOn w:val="Tabel-Normal"/>
+    <w:uiPriority w:val="43"/>
+    <w:rsid w:val="008B6499"/>
+    <w:pPr>
+      <w:spacing w:after="0" w:line="240" w:lineRule="auto"/>
+    </w:pPr>
+    <w:tblPr>
+      <w:tblStyleRowBandSize w:val="1"/>
+      <w:tblStyleColBandSize w:val="1"/>
+    </w:tblPr>
+    <w:tblStylePr w:type="firstRow">
+      <w:rPr>
+        <w:b/>
+        <w:bCs/>
+        <w:caps/>
+      </w:rPr>
+      <w:tblPr/>
+      <w:tcPr>
+        <w:tcBorders>
+          <w:bottom w:val="single" w:sz="4" w:space="0" w:color="7F7F7F" w:themeColor="text1" w:themeTint="80"/>
+        </w:tcBorders>
+      </w:tcPr>
+    </w:tblStylePr>
+    <w:tblStylePr w:type="lastRow">
+      <w:rPr>
+        <w:b/>
+        <w:bCs/>
+        <w:caps/>
+      </w:rPr>
+      <w:tblPr/>
+      <w:tcPr>
+        <w:tcBorders>
+          <w:top w:val="nil"/>
+        </w:tcBorders>
+      </w:tcPr>
+    </w:tblStylePr>
+    <w:tblStylePr w:type="firstCol">
+      <w:rPr>
+        <w:b/>
+        <w:bCs/>
+        <w:caps/>
+      </w:rPr>
+      <w:tblPr/>
+      <w:tcPr>
+        <w:tcBorders>
+          <w:right w:val="single" w:sz="4" w:space="0" w:color="7F7F7F" w:themeColor="text1" w:themeTint="80"/>
+        </w:tcBorders>
+      </w:tcPr>
+    </w:tblStylePr>
+    <w:tblStylePr w:type="lastCol">
+      <w:rPr>
+        <w:b/>
+        <w:bCs/>
+        <w:caps/>
+      </w:rPr>
+      <w:tblPr/>
+      <w:tcPr>
+        <w:tcBorders>
+          <w:left w:val="nil"/>
+        </w:tcBorders>
+      </w:tcPr>
+    </w:tblStylePr>
+    <w:tblStylePr w:type="band1Vert">
+      <w:tblPr/>
+      <w:tcPr>
+        <w:shd w:val="clear" w:color="auto" w:fill="F2F2F2" w:themeFill="background1" w:themeFillShade="F2"/>
+      </w:tcPr>
+    </w:tblStylePr>
+    <w:tblStylePr w:type="band1Horz">
+      <w:tblPr/>
+      <w:tcPr>
+        <w:shd w:val="clear" w:color="auto" w:fill="F2F2F2" w:themeFill="background1" w:themeFillShade="F2"/>
+      </w:tcPr>
+    </w:tblStylePr>
+    <w:tblStylePr w:type="neCell">
+      <w:tblPr/>
+      <w:tcPr>
+        <w:tcBorders>
+          <w:left w:val="nil"/>
+        </w:tcBorders>
+      </w:tcPr>
+    </w:tblStylePr>
+    <w:tblStylePr w:type="nwCell">
+      <w:tblPr/>
+      <w:tcPr>
+        <w:tcBorders>
+          <w:right w:val="nil"/>
+        </w:tcBorders>
+      </w:tcPr>
+    </w:tblStylePr>
   </w:style>
 </w:styles>
 </file>

</xml_diff>